<commit_message>
a few adjustment in experiment-9
</commit_message>
<xml_diff>
--- a/morphology/22211374-钟军凯-数字图像处理实验九报告.docx
+++ b/morphology/22211374-钟军凯-数字图像处理实验九报告.docx
@@ -1146,8 +1146,6 @@
           <w:szCs w:val="28"/>
         </w:rPr>
       </w:pPr>
-      <w:bookmarkStart w:id="7" w:name="_GoBack"/>
-      <w:bookmarkEnd w:id="7"/>
     </w:p>
     <w:p>
       <w:pPr>
@@ -1183,6 +1181,7 @@
         <w:pageBreakBefore w:val="0"/>
         <w:widowControl w:val="0"/>
         <w:numPr>
+          <w:ilvl w:val="0"/>
           <w:numId w:val="0"/>
         </w:numPr>
         <w:kinsoku/>
@@ -1293,6 +1292,7 @@
         <w:pageBreakBefore w:val="0"/>
         <w:widowControl w:val="0"/>
         <w:numPr>
+          <w:ilvl w:val="0"/>
           <w:numId w:val="0"/>
         </w:numPr>
         <w:kinsoku/>
@@ -1385,96 +1385,6 @@
           <w:lang w:val="en-US" w:eastAsia="zh-CN"/>
         </w:rPr>
         <w:t>，扩充之后采用零填充。</w:t>
-      </w:r>
-    </w:p>
-    <w:p>
-      <w:pPr>
-        <w:keepNext w:val="0"/>
-        <w:keepLines w:val="0"/>
-        <w:pageBreakBefore w:val="0"/>
-        <w:widowControl w:val="0"/>
-        <w:numPr>
-          <w:numId w:val="0"/>
-        </w:numPr>
-        <w:kinsoku/>
-        <w:wordWrap/>
-        <w:overflowPunct/>
-        <w:topLinePunct w:val="0"/>
-        <w:autoSpaceDE/>
-        <w:autoSpaceDN/>
-        <w:bidi w:val="0"/>
-        <w:adjustRightInd/>
-        <w:snapToGrid/>
-        <w:spacing w:before="157" w:beforeLines="50" w:line="360" w:lineRule="auto"/>
-        <w:ind w:firstLine="420" w:firstLineChars="0"/>
-        <w:jc w:val="both"/>
-        <w:textAlignment w:val="auto"/>
-        <w:rPr>
-          <w:rFonts w:hint="eastAsia"/>
-          <w:sz w:val="24"/>
-          <w:lang w:val="en-US" w:eastAsia="zh-CN"/>
-        </w:rPr>
-      </w:pPr>
-      <w:r>
-        <w:rPr>
-          <w:rFonts w:hint="eastAsia"/>
-          <w:sz w:val="24"/>
-          <w:lang w:val="en-US" w:eastAsia="zh-CN"/>
-        </w:rPr>
-        <w:t>对于膨胀操作，只需将腐蚀中的“</w:t>
-      </w:r>
-      <w:r>
-        <w:rPr>
-          <w:rFonts w:hint="eastAsia"/>
-          <w:sz w:val="24"/>
-          <w:lang w:val="en-US" w:eastAsia="zh-CN"/>
-        </w:rPr>
-        <w:t>将元素级乘法的各个结果中的最小值赋予n*n区域的中心</w:t>
-      </w:r>
-      <w:r>
-        <w:rPr>
-          <w:rFonts w:hint="eastAsia"/>
-          <w:sz w:val="24"/>
-          <w:lang w:val="en-US" w:eastAsia="zh-CN"/>
-        </w:rPr>
-        <w:t>”中的“最小值”改成“最大值”即可。</w:t>
-      </w:r>
-    </w:p>
-    <w:p>
-      <w:pPr>
-        <w:keepNext w:val="0"/>
-        <w:keepLines w:val="0"/>
-        <w:pageBreakBefore w:val="0"/>
-        <w:widowControl w:val="0"/>
-        <w:numPr>
-          <w:numId w:val="0"/>
-        </w:numPr>
-        <w:kinsoku/>
-        <w:wordWrap/>
-        <w:overflowPunct/>
-        <w:topLinePunct w:val="0"/>
-        <w:autoSpaceDE/>
-        <w:autoSpaceDN/>
-        <w:bidi w:val="0"/>
-        <w:adjustRightInd/>
-        <w:snapToGrid/>
-        <w:spacing w:before="157" w:beforeLines="50" w:line="360" w:lineRule="auto"/>
-        <w:ind w:firstLine="420" w:firstLineChars="0"/>
-        <w:jc w:val="both"/>
-        <w:textAlignment w:val="auto"/>
-        <w:rPr>
-          <w:rFonts w:hint="eastAsia"/>
-          <w:sz w:val="24"/>
-          <w:lang w:val="en-US" w:eastAsia="zh-CN"/>
-        </w:rPr>
-      </w:pPr>
-      <w:r>
-        <w:rPr>
-          <w:rFonts w:hint="eastAsia"/>
-          <w:sz w:val="24"/>
-          <w:lang w:val="en-US" w:eastAsia="zh-CN"/>
-        </w:rPr>
-        <w:t>对于开运算和闭运算，其实就是腐蚀和膨胀的组合，只是顺序不一样。开运算是先腐蚀后膨胀，闭运算是先膨胀后腐蚀，所以将腐蚀和膨胀两种操作实现了，开运算和闭运算就可以实现了。</w:t>
       </w:r>
     </w:p>
     <w:p>
@@ -1512,6 +1422,82 @@
           <w:sz w:val="24"/>
           <w:lang w:val="en-US" w:eastAsia="zh-CN"/>
         </w:rPr>
+        <w:t>对于膨胀操作，只需将腐蚀中的“将元素级乘法的各个结果中的最小值赋予n*n区域的中心”中的“最小值”改成“最大值”即可。</w:t>
+      </w:r>
+    </w:p>
+    <w:p>
+      <w:pPr>
+        <w:keepNext w:val="0"/>
+        <w:keepLines w:val="0"/>
+        <w:pageBreakBefore w:val="0"/>
+        <w:widowControl w:val="0"/>
+        <w:numPr>
+          <w:ilvl w:val="0"/>
+          <w:numId w:val="0"/>
+        </w:numPr>
+        <w:kinsoku/>
+        <w:wordWrap/>
+        <w:overflowPunct/>
+        <w:topLinePunct w:val="0"/>
+        <w:autoSpaceDE/>
+        <w:autoSpaceDN/>
+        <w:bidi w:val="0"/>
+        <w:adjustRightInd/>
+        <w:snapToGrid/>
+        <w:spacing w:before="157" w:beforeLines="50" w:line="360" w:lineRule="auto"/>
+        <w:ind w:firstLine="420" w:firstLineChars="0"/>
+        <w:jc w:val="both"/>
+        <w:textAlignment w:val="auto"/>
+        <w:rPr>
+          <w:rFonts w:hint="eastAsia"/>
+          <w:sz w:val="24"/>
+          <w:lang w:val="en-US" w:eastAsia="zh-CN"/>
+        </w:rPr>
+      </w:pPr>
+      <w:r>
+        <w:rPr>
+          <w:rFonts w:hint="eastAsia"/>
+          <w:sz w:val="24"/>
+          <w:lang w:val="en-US" w:eastAsia="zh-CN"/>
+        </w:rPr>
+        <w:t>对于开运算和闭运算，其实就是腐蚀和膨胀的组合，只是顺序不一样。开运算是先腐蚀后膨胀，闭运算是先膨胀后腐蚀，所以将腐蚀和膨胀两种操作实现了，开运算和闭运算就可以实现了。</w:t>
+      </w:r>
+    </w:p>
+    <w:p>
+      <w:pPr>
+        <w:keepNext w:val="0"/>
+        <w:keepLines w:val="0"/>
+        <w:pageBreakBefore w:val="0"/>
+        <w:widowControl w:val="0"/>
+        <w:numPr>
+          <w:ilvl w:val="0"/>
+          <w:numId w:val="0"/>
+        </w:numPr>
+        <w:kinsoku/>
+        <w:wordWrap/>
+        <w:overflowPunct/>
+        <w:topLinePunct w:val="0"/>
+        <w:autoSpaceDE/>
+        <w:autoSpaceDN/>
+        <w:bidi w:val="0"/>
+        <w:adjustRightInd/>
+        <w:snapToGrid/>
+        <w:spacing w:before="157" w:beforeLines="50" w:line="360" w:lineRule="auto"/>
+        <w:ind w:firstLine="420" w:firstLineChars="0"/>
+        <w:jc w:val="both"/>
+        <w:textAlignment w:val="auto"/>
+        <w:rPr>
+          <w:rFonts w:hint="eastAsia"/>
+          <w:sz w:val="24"/>
+          <w:lang w:val="en-US" w:eastAsia="zh-CN"/>
+        </w:rPr>
+      </w:pPr>
+      <w:r>
+        <w:rPr>
+          <w:rFonts w:hint="eastAsia"/>
+          <w:sz w:val="24"/>
+          <w:lang w:val="en-US" w:eastAsia="zh-CN"/>
+        </w:rPr>
         <w:t>对于梯度运算，这里我理解为边缘提取，可以先对图像进行腐蚀处理，然后原图像减去腐蚀后的图像，即可得到图像中前景的边缘。这里的腐蚀操作的结构元使用3*3的，这样就可以让前景部分被腐蚀的部分最少，最终得到的边缘就不会很粗。在进行边缘提取之前，可先使用开运算，除去图像中的大部分噪声，</w:t>
       </w:r>
       <w:r>
@@ -1575,6 +1561,7 @@
         <w:pageBreakBefore w:val="0"/>
         <w:widowControl w:val="0"/>
         <w:numPr>
+          <w:ilvl w:val="0"/>
           <w:numId w:val="0"/>
         </w:numPr>
         <w:kinsoku/>
@@ -1612,6 +1599,7 @@
         <w:pageBreakBefore w:val="0"/>
         <w:widowControl w:val="0"/>
         <w:numPr>
+          <w:ilvl w:val="0"/>
           <w:numId w:val="0"/>
         </w:numPr>
         <w:kinsoku/>
@@ -1668,6 +1656,7 @@
         <w:pageBreakBefore w:val="0"/>
         <w:widowControl w:val="0"/>
         <w:numPr>
+          <w:ilvl w:val="0"/>
           <w:numId w:val="0"/>
         </w:numPr>
         <w:kinsoku/>
@@ -1767,6 +1756,7 @@
         <w:pageBreakBefore w:val="0"/>
         <w:widowControl w:val="0"/>
         <w:numPr>
+          <w:ilvl w:val="0"/>
           <w:numId w:val="0"/>
         </w:numPr>
         <w:kinsoku/>
@@ -1815,6 +1805,7 @@
         <w:pageBreakBefore w:val="0"/>
         <w:widowControl w:val="0"/>
         <w:numPr>
+          <w:ilvl w:val="0"/>
           <w:numId w:val="0"/>
         </w:numPr>
         <w:kinsoku/>
@@ -1854,6 +1845,7 @@
         <w:pageBreakBefore w:val="0"/>
         <w:widowControl w:val="0"/>
         <w:numPr>
+          <w:ilvl w:val="0"/>
           <w:numId w:val="0"/>
         </w:numPr>
         <w:kinsoku/>
@@ -1893,6 +1885,7 @@
         <w:pageBreakBefore w:val="0"/>
         <w:widowControl w:val="0"/>
         <w:numPr>
+          <w:ilvl w:val="0"/>
           <w:numId w:val="0"/>
         </w:numPr>
         <w:kinsoku/>
@@ -1976,6 +1969,7 @@
         <w:pageBreakBefore w:val="0"/>
         <w:widowControl w:val="0"/>
         <w:numPr>
+          <w:ilvl w:val="0"/>
           <w:numId w:val="0"/>
         </w:numPr>
         <w:kinsoku/>
@@ -2037,6 +2031,7 @@
         <w:pageBreakBefore w:val="0"/>
         <w:widowControl w:val="0"/>
         <w:numPr>
+          <w:ilvl w:val="0"/>
           <w:numId w:val="0"/>
         </w:numPr>
         <w:kinsoku/>
@@ -2082,7 +2077,9 @@
         </w:tblBorders>
         <w:tblLayout w:type="autofit"/>
         <w:tblCellMar>
+          <w:top w:w="0" w:type="dxa"/>
           <w:left w:w="108" w:type="dxa"/>
+          <w:bottom w:w="0" w:type="dxa"/>
           <w:right w:w="108" w:type="dxa"/>
         </w:tblCellMar>
       </w:tblPr>
@@ -2101,7 +2098,9 @@
             <w:insideV w:val="single" w:color="auto" w:sz="4" w:space="0"/>
           </w:tblBorders>
           <w:tblCellMar>
+            <w:top w:w="0" w:type="dxa"/>
             <w:left w:w="108" w:type="dxa"/>
+            <w:bottom w:w="0" w:type="dxa"/>
             <w:right w:w="108" w:type="dxa"/>
           </w:tblCellMar>
         </w:tblPrEx>
@@ -2123,6 +2122,7 @@
               <w:pageBreakBefore w:val="0"/>
               <w:widowControl w:val="0"/>
               <w:numPr>
+                <w:ilvl w:val="0"/>
                 <w:numId w:val="0"/>
               </w:numPr>
               <w:kinsoku/>
@@ -2183,6 +2183,7 @@
               <w:pageBreakBefore w:val="0"/>
               <w:widowControl w:val="0"/>
               <w:numPr>
+                <w:ilvl w:val="0"/>
                 <w:numId w:val="0"/>
               </w:numPr>
               <w:kinsoku/>
@@ -2237,7 +2238,9 @@
             <w:insideV w:val="single" w:color="auto" w:sz="4" w:space="0"/>
           </w:tblBorders>
           <w:tblCellMar>
+            <w:top w:w="0" w:type="dxa"/>
             <w:left w:w="108" w:type="dxa"/>
+            <w:bottom w:w="0" w:type="dxa"/>
             <w:right w:w="108" w:type="dxa"/>
           </w:tblCellMar>
         </w:tblPrEx>
@@ -2259,6 +2262,7 @@
               <w:pageBreakBefore w:val="0"/>
               <w:widowControl w:val="0"/>
               <w:numPr>
+                <w:ilvl w:val="0"/>
                 <w:numId w:val="0"/>
               </w:numPr>
               <w:kinsoku/>
@@ -2288,7 +2292,7 @@
                 <w:lang w:val="en-US" w:eastAsia="zh-CN"/>
               </w:rPr>
               <w:pict>
-                <v:shape id="_x0000_i1030" o:spt="75" alt="21e72658038ddff3b0b1d81e27559d8" type="#_x0000_t75" style="height:139.8pt;width:212.05pt;" filled="f" o:preferrelative="t" stroked="f" coordsize="21600,21600">
+                <v:shape id="_x0000_i1029" o:spt="75" alt="21e72658038ddff3b0b1d81e27559d8" type="#_x0000_t75" style="height:139.8pt;width:212.05pt;" filled="f" o:preferrelative="t" stroked="f" coordsize="21600,21600">
                   <v:path/>
                   <v:fill on="f" focussize="0,0"/>
                   <v:stroke on="f"/>
@@ -2319,6 +2323,7 @@
               <w:pageBreakBefore w:val="0"/>
               <w:widowControl w:val="0"/>
               <w:numPr>
+                <w:ilvl w:val="0"/>
                 <w:numId w:val="0"/>
               </w:numPr>
               <w:kinsoku/>
@@ -2348,7 +2353,7 @@
                 <w:lang w:val="en-US" w:eastAsia="zh-CN"/>
               </w:rPr>
               <w:pict>
-                <v:shape id="_x0000_i1029" o:spt="75" alt="621f83566bbb5c5d4b2bd9620874cf3" type="#_x0000_t75" style="height:139.8pt;width:212.05pt;" filled="f" o:preferrelative="t" stroked="f" coordsize="21600,21600">
+                <v:shape id="_x0000_i1030" o:spt="75" alt="621f83566bbb5c5d4b2bd9620874cf3" type="#_x0000_t75" style="height:139.8pt;width:212.05pt;" filled="f" o:preferrelative="t" stroked="f" coordsize="21600,21600">
                   <v:path/>
                   <v:fill on="f" focussize="0,0"/>
                   <v:stroke on="f"/>
@@ -2371,6 +2376,7 @@
         <w:pageBreakBefore w:val="0"/>
         <w:widowControl w:val="0"/>
         <w:numPr>
+          <w:ilvl w:val="0"/>
           <w:numId w:val="0"/>
         </w:numPr>
         <w:kinsoku/>
@@ -2557,7 +2563,9 @@
         </w:tblBorders>
         <w:tblLayout w:type="autofit"/>
         <w:tblCellMar>
+          <w:top w:w="0" w:type="dxa"/>
           <w:left w:w="108" w:type="dxa"/>
+          <w:bottom w:w="0" w:type="dxa"/>
           <w:right w:w="108" w:type="dxa"/>
         </w:tblCellMar>
       </w:tblPr>
@@ -2575,6 +2583,12 @@
             <w:insideH w:val="single" w:color="auto" w:sz="4" w:space="0"/>
             <w:insideV w:val="single" w:color="auto" w:sz="4" w:space="0"/>
           </w:tblBorders>
+          <w:tblCellMar>
+            <w:top w:w="0" w:type="dxa"/>
+            <w:left w:w="108" w:type="dxa"/>
+            <w:bottom w:w="0" w:type="dxa"/>
+            <w:right w:w="108" w:type="dxa"/>
+          </w:tblCellMar>
         </w:tblPrEx>
         <w:tc>
           <w:tcPr>
@@ -2704,6 +2718,12 @@
             <w:insideH w:val="single" w:color="auto" w:sz="4" w:space="0"/>
             <w:insideV w:val="single" w:color="auto" w:sz="4" w:space="0"/>
           </w:tblBorders>
+          <w:tblCellMar>
+            <w:top w:w="0" w:type="dxa"/>
+            <w:left w:w="108" w:type="dxa"/>
+            <w:bottom w:w="0" w:type="dxa"/>
+            <w:right w:w="108" w:type="dxa"/>
+          </w:tblCellMar>
         </w:tblPrEx>
         <w:tc>
           <w:tcPr>
@@ -3015,7 +3035,9 @@
         </w:tblBorders>
         <w:tblLayout w:type="autofit"/>
         <w:tblCellMar>
+          <w:top w:w="0" w:type="dxa"/>
           <w:left w:w="108" w:type="dxa"/>
+          <w:bottom w:w="0" w:type="dxa"/>
           <w:right w:w="108" w:type="dxa"/>
         </w:tblCellMar>
       </w:tblPr>
@@ -3034,7 +3056,9 @@
             <w:insideV w:val="single" w:color="auto" w:sz="4" w:space="0"/>
           </w:tblBorders>
           <w:tblCellMar>
+            <w:top w:w="0" w:type="dxa"/>
             <w:left w:w="108" w:type="dxa"/>
+            <w:bottom w:w="0" w:type="dxa"/>
             <w:right w:w="108" w:type="dxa"/>
           </w:tblCellMar>
         </w:tblPrEx>
@@ -3167,7 +3191,9 @@
             <w:insideV w:val="single" w:color="auto" w:sz="4" w:space="0"/>
           </w:tblBorders>
           <w:tblCellMar>
+            <w:top w:w="0" w:type="dxa"/>
             <w:left w:w="108" w:type="dxa"/>
+            <w:bottom w:w="0" w:type="dxa"/>
             <w:right w:w="108" w:type="dxa"/>
           </w:tblCellMar>
         </w:tblPrEx>
@@ -3301,7 +3327,9 @@
             <w:insideV w:val="single" w:color="auto" w:sz="4" w:space="0"/>
           </w:tblBorders>
           <w:tblCellMar>
+            <w:top w:w="0" w:type="dxa"/>
             <w:left w:w="108" w:type="dxa"/>
+            <w:bottom w:w="0" w:type="dxa"/>
             <w:right w:w="108" w:type="dxa"/>
           </w:tblCellMar>
         </w:tblPrEx>
@@ -3641,7 +3669,9 @@
         </w:tblBorders>
         <w:tblLayout w:type="autofit"/>
         <w:tblCellMar>
+          <w:top w:w="0" w:type="dxa"/>
           <w:left w:w="108" w:type="dxa"/>
+          <w:bottom w:w="0" w:type="dxa"/>
           <w:right w:w="108" w:type="dxa"/>
         </w:tblCellMar>
       </w:tblPr>
@@ -3660,7 +3690,9 @@
             <w:insideV w:val="none" w:color="auto" w:sz="0" w:space="0"/>
           </w:tblBorders>
           <w:tblCellMar>
+            <w:top w:w="0" w:type="dxa"/>
             <w:left w:w="108" w:type="dxa"/>
+            <w:bottom w:w="0" w:type="dxa"/>
             <w:right w:w="108" w:type="dxa"/>
           </w:tblCellMar>
         </w:tblPrEx>
@@ -3789,7 +3821,9 @@
             <w:insideV w:val="none" w:color="auto" w:sz="0" w:space="0"/>
           </w:tblBorders>
           <w:tblCellMar>
+            <w:top w:w="0" w:type="dxa"/>
             <w:left w:w="108" w:type="dxa"/>
+            <w:bottom w:w="0" w:type="dxa"/>
             <w:right w:w="108" w:type="dxa"/>
           </w:tblCellMar>
         </w:tblPrEx>
@@ -3918,6 +3952,12 @@
             <w:insideH w:val="none" w:color="auto" w:sz="0" w:space="0"/>
             <w:insideV w:val="none" w:color="auto" w:sz="0" w:space="0"/>
           </w:tblBorders>
+          <w:tblCellMar>
+            <w:top w:w="0" w:type="dxa"/>
+            <w:left w:w="108" w:type="dxa"/>
+            <w:bottom w:w="0" w:type="dxa"/>
+            <w:right w:w="108" w:type="dxa"/>
+          </w:tblCellMar>
         </w:tblPrEx>
         <w:tc>
           <w:tcPr>
@@ -4225,7 +4265,9 @@
         </w:tblBorders>
         <w:tblLayout w:type="autofit"/>
         <w:tblCellMar>
+          <w:top w:w="0" w:type="dxa"/>
           <w:left w:w="108" w:type="dxa"/>
+          <w:bottom w:w="0" w:type="dxa"/>
           <w:right w:w="108" w:type="dxa"/>
         </w:tblCellMar>
       </w:tblPr>
@@ -4244,7 +4286,9 @@
             <w:insideV w:val="single" w:color="auto" w:sz="4" w:space="0"/>
           </w:tblBorders>
           <w:tblCellMar>
+            <w:top w:w="0" w:type="dxa"/>
             <w:left w:w="108" w:type="dxa"/>
+            <w:bottom w:w="0" w:type="dxa"/>
             <w:right w:w="108" w:type="dxa"/>
           </w:tblCellMar>
         </w:tblPrEx>
@@ -4293,7 +4337,7 @@
                 <w:lang w:val="en-US" w:eastAsia="zh-CN"/>
               </w:rPr>
               <w:pict>
-                <v:shape id="_x0000_i1049" o:spt="75" alt="test" type="#_x0000_t75" style="height:139.35pt;width:212pt;" filled="f" o:preferrelative="t" stroked="f" coordsize="21600,21600">
+                <v:shape id="_x0000_i1047" o:spt="75" alt="test" type="#_x0000_t75" style="height:139.35pt;width:212pt;" filled="f" o:preferrelative="t" stroked="f" coordsize="21600,21600">
                   <v:path/>
                   <v:fill on="f" focussize="0,0"/>
                   <v:stroke on="f"/>
@@ -4561,7 +4605,9 @@
         </w:tblBorders>
         <w:tblLayout w:type="autofit"/>
         <w:tblCellMar>
+          <w:top w:w="0" w:type="dxa"/>
           <w:left w:w="108" w:type="dxa"/>
+          <w:bottom w:w="0" w:type="dxa"/>
           <w:right w:w="108" w:type="dxa"/>
         </w:tblCellMar>
       </w:tblPr>
@@ -4580,7 +4626,9 @@
             <w:insideV w:val="none" w:color="auto" w:sz="0" w:space="0"/>
           </w:tblBorders>
           <w:tblCellMar>
+            <w:top w:w="0" w:type="dxa"/>
             <w:left w:w="108" w:type="dxa"/>
+            <w:bottom w:w="0" w:type="dxa"/>
             <w:right w:w="108" w:type="dxa"/>
           </w:tblCellMar>
         </w:tblPrEx>
@@ -4600,6 +4648,7 @@
               <w:pageBreakBefore w:val="0"/>
               <w:widowControl w:val="0"/>
               <w:numPr>
+                <w:ilvl w:val="0"/>
                 <w:numId w:val="0"/>
               </w:numPr>
               <w:kinsoku/>
@@ -4630,7 +4679,7 @@
                 <w:lang w:val="en-US" w:eastAsia="zh-CN"/>
               </w:rPr>
               <w:pict>
-                <v:shape id="_x0000_i1050" o:spt="75" alt="test" type="#_x0000_t75" style="height:139.35pt;width:212pt;" filled="f" o:preferrelative="t" stroked="f" coordsize="21600,21600">
+                <v:shape id="_x0000_i1049" o:spt="75" alt="test" type="#_x0000_t75" style="height:139.35pt;width:212pt;" filled="f" o:preferrelative="t" stroked="f" coordsize="21600,21600">
                   <v:path/>
                   <v:fill on="f" focussize="0,0"/>
                   <v:stroke on="f"/>
@@ -4659,6 +4708,7 @@
               <w:pageBreakBefore w:val="0"/>
               <w:widowControl w:val="0"/>
               <w:numPr>
+                <w:ilvl w:val="0"/>
                 <w:numId w:val="0"/>
               </w:numPr>
               <w:kinsoku/>
@@ -4690,7 +4740,7 @@
                 <w:lang w:val="en-US" w:eastAsia="zh-CN"/>
               </w:rPr>
               <w:pict>
-                <v:shape id="_x0000_i1051" o:spt="75" alt="f551992f1411a9358b76d337bda67af" type="#_x0000_t75" style="height:139.8pt;width:212.05pt;" filled="f" o:preferrelative="t" stroked="f" coordsize="21600,21600">
+                <v:shape id="_x0000_i1050" o:spt="75" alt="f551992f1411a9358b76d337bda67af" type="#_x0000_t75" style="height:139.8pt;width:212.05pt;" filled="f" o:preferrelative="t" stroked="f" coordsize="21600,21600">
                   <v:path/>
                   <v:fill on="f" focussize="0,0"/>
                   <v:stroke on="f"/>
@@ -4713,6 +4763,7 @@
         <w:pageBreakBefore w:val="0"/>
         <w:widowControl w:val="0"/>
         <w:numPr>
+          <w:ilvl w:val="0"/>
           <w:numId w:val="0"/>
         </w:numPr>
         <w:kinsoku/>
@@ -4877,6 +4928,7 @@
         <w:pageBreakBefore w:val="0"/>
         <w:widowControl w:val="0"/>
         <w:numPr>
+          <w:ilvl w:val="0"/>
           <w:numId w:val="0"/>
         </w:numPr>
         <w:kinsoku/>
@@ -4914,6 +4966,7 @@
         <w:pageBreakBefore w:val="0"/>
         <w:widowControl w:val="0"/>
         <w:numPr>
+          <w:ilvl w:val="0"/>
           <w:numId w:val="0"/>
         </w:numPr>
         <w:kinsoku/>
@@ -4951,6 +5004,7 @@
         <w:pageBreakBefore w:val="0"/>
         <w:widowControl w:val="0"/>
         <w:numPr>
+          <w:ilvl w:val="0"/>
           <w:numId w:val="0"/>
         </w:numPr>
         <w:kinsoku/>
@@ -4988,6 +5042,7 @@
         <w:pageBreakBefore w:val="0"/>
         <w:widowControl w:val="0"/>
         <w:numPr>
+          <w:ilvl w:val="0"/>
           <w:numId w:val="0"/>
         </w:numPr>
         <w:kinsoku/>
@@ -5025,6 +5080,7 @@
         <w:pageBreakBefore w:val="0"/>
         <w:widowControl w:val="0"/>
         <w:numPr>
+          <w:ilvl w:val="0"/>
           <w:numId w:val="0"/>
         </w:numPr>
         <w:kinsoku/>
@@ -5172,6 +5228,7 @@
         <w:pageBreakBefore w:val="0"/>
         <w:widowControl w:val="0"/>
         <w:numPr>
+          <w:ilvl w:val="0"/>
           <w:numId w:val="0"/>
         </w:numPr>
         <w:kinsoku/>
@@ -5253,6 +5310,7 @@
         <w:pageBreakBefore w:val="0"/>
         <w:widowControl w:val="0"/>
         <w:numPr>
+          <w:ilvl w:val="0"/>
           <w:numId w:val="0"/>
         </w:numPr>
         <w:kinsoku/>
@@ -5378,6 +5436,7 @@
         <w:pageBreakBefore w:val="0"/>
         <w:widowControl w:val="0"/>
         <w:numPr>
+          <w:ilvl w:val="0"/>
           <w:numId w:val="0"/>
         </w:numPr>
         <w:kinsoku/>
@@ -5415,6 +5474,7 @@
         <w:pageBreakBefore w:val="0"/>
         <w:widowControl w:val="0"/>
         <w:numPr>
+          <w:ilvl w:val="0"/>
           <w:numId w:val="0"/>
         </w:numPr>
         <w:kinsoku/>
@@ -5442,7 +5502,7 @@
           <w:lang w:val="en-US" w:eastAsia="zh-CN"/>
         </w:rPr>
         <w:pict>
-          <v:shape id="_x0000_i1052" o:spt="75" alt="problem3" type="#_x0000_t75" style="height:149.55pt;width:226.75pt;" filled="f" o:preferrelative="t" stroked="f" coordsize="21600,21600">
+          <v:shape id="_x0000_i1051" o:spt="75" alt="problem3" type="#_x0000_t75" style="height:149.55pt;width:226.75pt;" filled="f" o:preferrelative="t" stroked="f" coordsize="21600,21600">
             <v:path/>
             <v:fill on="f" focussize="0,0"/>
             <v:stroke on="f"/>
@@ -5462,6 +5522,7 @@
         <w:pageBreakBefore w:val="0"/>
         <w:widowControl w:val="0"/>
         <w:numPr>
+          <w:ilvl w:val="0"/>
           <w:numId w:val="0"/>
         </w:numPr>
         <w:kinsoku/>
@@ -5582,6 +5643,7 @@
         <w:pageBreakBefore w:val="0"/>
         <w:widowControl w:val="0"/>
         <w:numPr>
+          <w:ilvl w:val="0"/>
           <w:numId w:val="0"/>
         </w:numPr>
         <w:kinsoku/>
@@ -5619,6 +5681,7 @@
         <w:pageBreakBefore w:val="0"/>
         <w:widowControl w:val="0"/>
         <w:numPr>
+          <w:ilvl w:val="0"/>
           <w:numId w:val="0"/>
         </w:numPr>
         <w:kinsoku/>
@@ -5646,7 +5709,7 @@
           <w:lang w:val="en-US" w:eastAsia="zh-CN"/>
         </w:rPr>
         <w:pict>
-          <v:shape id="_x0000_i1053" o:spt="75" alt="improve1" type="#_x0000_t75" style="height:149.55pt;width:226.75pt;" filled="f" o:preferrelative="t" stroked="f" coordsize="21600,21600">
+          <v:shape id="_x0000_i1052" o:spt="75" alt="improve1" type="#_x0000_t75" style="height:149.55pt;width:226.75pt;" filled="f" o:preferrelative="t" stroked="f" coordsize="21600,21600">
             <v:path/>
             <v:fill on="f" focussize="0,0"/>
             <v:stroke on="f"/>
@@ -5666,6 +5729,7 @@
         <w:pageBreakBefore w:val="0"/>
         <w:widowControl w:val="0"/>
         <w:numPr>
+          <w:ilvl w:val="0"/>
           <w:numId w:val="0"/>
         </w:numPr>
         <w:kinsoku/>
@@ -5743,6 +5807,7 @@
         <w:pageBreakBefore w:val="0"/>
         <w:widowControl w:val="0"/>
         <w:numPr>
+          <w:ilvl w:val="0"/>
           <w:numId w:val="0"/>
         </w:numPr>
         <w:kinsoku/>
@@ -5801,6 +5866,7 @@
         <w:pageBreakBefore w:val="0"/>
         <w:widowControl w:val="0"/>
         <w:numPr>
+          <w:ilvl w:val="0"/>
           <w:numId w:val="0"/>
         </w:numPr>
         <w:kinsoku/>
@@ -5970,7 +6036,9 @@
         </w:tblBorders>
         <w:tblLayout w:type="autofit"/>
         <w:tblCellMar>
+          <w:top w:w="0" w:type="dxa"/>
           <w:left w:w="108" w:type="dxa"/>
+          <w:bottom w:w="0" w:type="dxa"/>
           <w:right w:w="108" w:type="dxa"/>
         </w:tblCellMar>
       </w:tblPr>
@@ -5987,6 +6055,12 @@
             <w:insideH w:val="single" w:color="auto" w:sz="4" w:space="0"/>
             <w:insideV w:val="single" w:color="auto" w:sz="4" w:space="0"/>
           </w:tblBorders>
+          <w:tblCellMar>
+            <w:top w:w="0" w:type="dxa"/>
+            <w:left w:w="108" w:type="dxa"/>
+            <w:bottom w:w="0" w:type="dxa"/>
+            <w:right w:w="108" w:type="dxa"/>
+          </w:tblCellMar>
         </w:tblPrEx>
         <w:tc>
           <w:tcPr>
@@ -11485,7 +11559,47 @@
                 <w:szCs w:val="21"/>
                 <w:vertAlign w:val="baseline"/>
               </w:rPr>
-              <w:t xml:space="preserve">    root.title("数字图像处理实验八：基于边缘的图像分割")  # 设置界面标题</w:t>
+              <w:t xml:space="preserve">    root.title("数字图像处理实验</w:t>
+            </w:r>
+            <w:r>
+              <w:rPr>
+                <w:rFonts w:hint="eastAsia" w:ascii="Arial" w:hAnsi="Arial" w:cs="Arial"/>
+                <w:color w:val="auto"/>
+                <w:szCs w:val="21"/>
+                <w:vertAlign w:val="baseline"/>
+                <w:lang w:val="en-US" w:eastAsia="zh-CN"/>
+              </w:rPr>
+              <w:t>九</w:t>
+            </w:r>
+            <w:r>
+              <w:rPr>
+                <w:rFonts w:hint="default" w:ascii="Arial" w:hAnsi="Arial" w:cs="Arial"/>
+                <w:color w:val="auto"/>
+                <w:szCs w:val="21"/>
+                <w:vertAlign w:val="baseline"/>
+              </w:rPr>
+              <w:t>：</w:t>
+            </w:r>
+            <w:r>
+              <w:rPr>
+                <w:rFonts w:hint="eastAsia" w:ascii="Arial" w:hAnsi="Arial" w:cs="Arial"/>
+                <w:color w:val="auto"/>
+                <w:szCs w:val="21"/>
+                <w:vertAlign w:val="baseline"/>
+                <w:lang w:val="en-US" w:eastAsia="zh-CN"/>
+              </w:rPr>
+              <w:t>形态学处理</w:t>
+            </w:r>
+            <w:bookmarkStart w:id="7" w:name="_GoBack"/>
+            <w:bookmarkEnd w:id="7"/>
+            <w:r>
+              <w:rPr>
+                <w:rFonts w:hint="default" w:ascii="Arial" w:hAnsi="Arial" w:cs="Arial"/>
+                <w:color w:val="auto"/>
+                <w:szCs w:val="21"/>
+                <w:vertAlign w:val="baseline"/>
+              </w:rPr>
+              <w:t>")  # 设置界面标题</w:t>
             </w:r>
           </w:p>
           <w:p>
@@ -13271,7 +13385,7 @@
         <w:sz w:val="18"/>
       </w:rPr>
       <w:pict>
-        <v:shape id="_x0000_s2049" o:spid="_x0000_s2049" o:spt="202" type="#_x0000_t202" style="position:absolute;left:0pt;margin-top:0pt;height:144pt;width:144pt;mso-position-horizontal:center;mso-position-horizontal-relative:margin;mso-wrap-style:none;z-index:251659264;mso-width-relative:page;mso-height-relative:page;" filled="f" stroked="f" coordsize="21600,21600">
+        <v:shape id="_x0000_s4097" o:spid="_x0000_s4097" o:spt="202" type="#_x0000_t202" style="position:absolute;left:0pt;margin-top:0pt;height:144pt;width:144pt;mso-position-horizontal:center;mso-position-horizontal-relative:margin;mso-wrap-style:none;z-index:251659264;mso-width-relative:page;mso-height-relative:page;" filled="f" stroked="f" coordsize="21600,21600">
           <v:path/>
           <v:fill on="f" focussize="0,0"/>
           <v:stroke on="f"/>
@@ -14473,7 +14587,7 @@
 <s:customData xmlns="http://www.wps.cn/officeDocument/2013/wpsCustomData" xmlns:s="http://www.wps.cn/officeDocument/2013/wpsCustomData">
   <customSectProps/>
   <customShpExts>
-    <customShpInfo spid="_x0000_s2049" textRotate="1"/>
+    <customShpInfo spid="_x0000_s4097" textRotate="1"/>
   </customShpExts>
 </s:customData>
 </file>

</xml_diff>